<commit_message>
Small changes, added URL, etc
</commit_message>
<xml_diff>
--- a/Marketing/Chapter Sponsor Flyer/LOPSA_Chapter_Sponsor_Flyer.docx
+++ b/Marketing/Chapter Sponsor Flyer/LOPSA_Chapter_Sponsor_Flyer.docx
@@ -3,8 +3,6 @@
 <w:document xmlns:wpc="http://schemas.microsoft.com/office/word/2010/wordprocessingCanvas" xmlns:mo="http://schemas.microsoft.com/office/mac/office/2008/main" xmlns:mc="http://schemas.openxmlformats.org/markup-compatibility/2006" xmlns:mv="urn:schemas-microsoft-com:mac:vml" xmlns:o="urn:schemas-microsoft-com:office:office" xmlns:r="http://schemas.openxmlformats.org/officeDocument/2006/relationships" xmlns:m="http://schemas.openxmlformats.org/officeDocument/2006/math" xmlns:v="urn:schemas-microsoft-com:vml" xmlns:wp14="http://schemas.microsoft.com/office/word/2010/wordprocessingDrawing" xmlns:wp="http://schemas.openxmlformats.org/drawingml/2006/wordprocessingDrawing" xmlns:w10="urn:schemas-microsoft-com:office:word" xmlns:w="http://schemas.openxmlformats.org/wordprocessingml/2006/main" xmlns:w14="http://schemas.microsoft.com/office/word/2010/wordml" xmlns:wpg="http://schemas.microsoft.com/office/word/2010/wordprocessingGroup" xmlns:wpi="http://schemas.microsoft.com/office/word/2010/wordprocessingInk" xmlns:wne="http://schemas.microsoft.com/office/word/2006/wordml" xmlns:wps="http://schemas.microsoft.com/office/word/2010/wordprocessingShape" mc:Ignorable="w14 wp14">
   <w:body>
     <w:p>
-      <w:bookmarkStart w:id="0" w:name="_GoBack"/>
-      <w:bookmarkEnd w:id="0"/>
       <w:r>
         <w:rPr>
           <w:noProof/>
@@ -1955,8 +1953,146 @@
         </w:drawing>
       </w:r>
       <w:r>
+        <w:rPr>
+          <w:noProof/>
+        </w:rPr>
+        <mc:AlternateContent>
+          <mc:Choice Requires="wps">
+            <w:drawing>
+              <wp:anchor distT="0" distB="0" distL="114300" distR="114300" simplePos="0" relativeHeight="251711497" behindDoc="0" locked="0" layoutInCell="1" allowOverlap="1" wp14:anchorId="4BE7393E" wp14:editId="008BE31B">
+                <wp:simplePos x="0" y="0"/>
+                <wp:positionH relativeFrom="page">
+                  <wp:posOffset>4327525</wp:posOffset>
+                </wp:positionH>
+                <wp:positionV relativeFrom="page">
+                  <wp:posOffset>7386320</wp:posOffset>
+                </wp:positionV>
+                <wp:extent cx="1402715" cy="355600"/>
+                <wp:effectExtent l="0" t="0" r="0" b="0"/>
+                <wp:wrapThrough wrapText="bothSides">
+                  <wp:wrapPolygon edited="0">
+                    <wp:start x="391" y="0"/>
+                    <wp:lineTo x="391" y="20057"/>
+                    <wp:lineTo x="20730" y="20057"/>
+                    <wp:lineTo x="20730" y="0"/>
+                    <wp:lineTo x="391" y="0"/>
+                  </wp:wrapPolygon>
+                </wp:wrapThrough>
+                <wp:docPr id="1080" name="Text Box 1080"/>
+                <wp:cNvGraphicFramePr/>
+                <a:graphic xmlns:a="http://schemas.openxmlformats.org/drawingml/2006/main">
+                  <a:graphicData uri="http://schemas.microsoft.com/office/word/2010/wordprocessingShape">
+                    <wps:wsp>
+                      <wps:cNvSpPr txBox="1"/>
+                      <wps:spPr>
+                        <a:xfrm>
+                          <a:off x="0" y="0"/>
+                          <a:ext cx="1402715" cy="355600"/>
+                        </a:xfrm>
+                        <a:prstGeom prst="rect">
+                          <a:avLst/>
+                        </a:prstGeom>
+                        <a:noFill/>
+                        <a:ln>
+                          <a:noFill/>
+                        </a:ln>
+                        <a:effectLst/>
+                        <a:extLst>
+                          <a:ext uri="{C572A759-6A51-4108-AA02-DFA0A04FC94B}">
+                            <ma14:wrappingTextBoxFlag xmlns:ma14="http://schemas.microsoft.com/office/mac/drawingml/2011/main" val="1"/>
+                          </a:ext>
+                        </a:extLst>
+                      </wps:spPr>
+                      <wps:style>
+                        <a:lnRef idx="0">
+                          <a:schemeClr val="accent1"/>
+                        </a:lnRef>
+                        <a:fillRef idx="0">
+                          <a:schemeClr val="accent1"/>
+                        </a:fillRef>
+                        <a:effectRef idx="0">
+                          <a:schemeClr val="accent1"/>
+                        </a:effectRef>
+                        <a:fontRef idx="minor">
+                          <a:schemeClr val="dk1"/>
+                        </a:fontRef>
+                      </wps:style>
+                      <wps:txbx>
+                        <w:txbxContent>
+                          <w:p>
+                            <w:pPr>
+                              <w:jc w:val="center"/>
+                              <w:rPr>
+                                <w:rFonts w:ascii="Myriad Pro" w:hAnsi="Myriad Pro"/>
+                                <w:b/>
+                                <w:i/>
+                              </w:rPr>
+                            </w:pPr>
+                            <w:r>
+                              <w:rPr>
+                                <w:rFonts w:ascii="Myriad Pro" w:hAnsi="Myriad Pro"/>
+                                <w:b/>
+                                <w:i/>
+                              </w:rPr>
+                              <w:t>http://lopsa.org</w:t>
+                            </w:r>
+                          </w:p>
+                        </w:txbxContent>
+                      </wps:txbx>
+                      <wps:bodyPr rot="0" spcFirstLastPara="0" vertOverflow="overflow" horzOverflow="overflow" vert="horz" wrap="square" lIns="91440" tIns="45720" rIns="91440" bIns="45720" numCol="1" spcCol="0" rtlCol="0" fromWordArt="0" anchor="t" anchorCtr="0" forceAA="0" compatLnSpc="1">
+                        <a:prstTxWarp prst="textNoShape">
+                          <a:avLst/>
+                        </a:prstTxWarp>
+                        <a:noAutofit/>
+                      </wps:bodyPr>
+                    </wps:wsp>
+                  </a:graphicData>
+                </a:graphic>
+                <wp14:sizeRelH relativeFrom="margin">
+                  <wp14:pctWidth>0</wp14:pctWidth>
+                </wp14:sizeRelH>
+                <wp14:sizeRelV relativeFrom="margin">
+                  <wp14:pctHeight>0</wp14:pctHeight>
+                </wp14:sizeRelV>
+              </wp:anchor>
+            </w:drawing>
+          </mc:Choice>
+          <mc:Fallback>
+            <w:pict>
+              <v:shape id="Text Box 1080" o:spid="_x0000_s1034" type="#_x0000_t202" style="position:absolute;margin-left:340.75pt;margin-top:581.6pt;width:110.45pt;height:28pt;z-index:251711497;visibility:visible;mso-wrap-style:square;mso-width-percent:0;mso-height-percent:0;mso-wrap-distance-left:9pt;mso-wrap-distance-top:0;mso-wrap-distance-right:9pt;mso-wrap-distance-bottom:0;mso-position-horizontal:absolute;mso-position-horizontal-relative:page;mso-position-vertical:absolute;mso-position-vertical-relative:page;mso-width-percent:0;mso-height-percent:0;mso-width-relative:margin;mso-height-relative:margin;v-text-anchor:top" o:gfxdata="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" mv:complextextbox="1" filled="f" stroked="f">
+                <v:textbox>
+                  <w:txbxContent>
+                    <w:p>
+                      <w:pPr>
+                        <w:jc w:val="center"/>
+                        <w:rPr>
+                          <w:rFonts w:ascii="Myriad Pro" w:hAnsi="Myriad Pro"/>
+                          <w:b/>
+                          <w:i/>
+                        </w:rPr>
+                      </w:pPr>
+                      <w:r>
+                        <w:rPr>
+                          <w:rFonts w:ascii="Myriad Pro" w:hAnsi="Myriad Pro"/>
+                          <w:b/>
+                          <w:i/>
+                        </w:rPr>
+                        <w:t>http://lopsa.org</w:t>
+                      </w:r>
+                    </w:p>
+                  </w:txbxContent>
+                </v:textbox>
+                <w10:wrap type="through" anchorx="page" anchory="page"/>
+              </v:shape>
+            </w:pict>
+          </mc:Fallback>
+        </mc:AlternateContent>
+      </w:r>
+      <w:r>
         <w:br w:type="page"/>
       </w:r>
+      <w:bookmarkStart w:id="0" w:name="_GoBack"/>
+      <w:bookmarkEnd w:id="0"/>
       <w:r>
         <w:rPr>
           <w:noProof/>
@@ -2072,7 +2208,7 @@
           </mc:Choice>
           <mc:Fallback>
             <w:pict>
-              <v:shape id="Text Box 18" o:spid="_x0000_s1034" type="#_x0000_t202" style="position:absolute;margin-left:245pt;margin-top:64.35pt;width:541pt;height:99pt;z-index:251682816;visibility:visible;mso-wrap-style:square;mso-width-percent:0;mso-height-percent:0;mso-wrap-distance-left:9pt;mso-wrap-distance-top:0;mso-wrap-distance-right:9pt;mso-wrap-distance-bottom:0;mso-position-horizontal:absolute;mso-position-horizontal-relative:page;mso-position-vertical:absolute;mso-position-vertical-relative:page;mso-width-percent:0;mso-height-percent:0;mso-width-relative:page;mso-height-relative:page;v-text-anchor:top" o:gfxdata="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" filled="f" stroked="f">
+              <v:shape id="Text Box 18" o:spid="_x0000_s1035" type="#_x0000_t202" style="position:absolute;margin-left:245pt;margin-top:64.35pt;width:541pt;height:99pt;z-index:251682816;visibility:visible;mso-wrap-style:square;mso-width-percent:0;mso-height-percent:0;mso-wrap-distance-left:9pt;mso-wrap-distance-top:0;mso-wrap-distance-right:9pt;mso-wrap-distance-bottom:0;mso-position-horizontal:absolute;mso-position-horizontal-relative:page;mso-position-vertical:absolute;mso-position-vertical-relative:page;mso-width-percent:0;mso-height-percent:0;mso-width-relative:page;mso-height-relative:page;v-text-anchor:top" o:gfxdata="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" filled="f" stroked="f">
                 <v:textbox inset=",7.2pt,,7.2pt">
                   <w:txbxContent>
                     <w:p>
@@ -2474,7 +2610,7 @@
           </mc:Choice>
           <mc:Fallback>
             <w:pict>
-              <v:shape id="Text Box 1069" o:spid="_x0000_s1035" type="#_x0000_t202" style="position:absolute;margin-left:56.2pt;margin-top:275.7pt;width:203.15pt;height:39.7pt;z-index:251692041;visibility:visible;mso-wrap-style:square;mso-width-percent:0;mso-height-percent:0;mso-wrap-distance-left:9pt;mso-wrap-distance-top:0;mso-wrap-distance-right:9pt;mso-wrap-distance-bottom:0;mso-position-horizontal:absolute;mso-position-horizontal-relative:page;mso-position-vertical:absolute;mso-position-vertical-relative:page;mso-width-percent:0;mso-height-percent:0;mso-width-relative:margin;mso-height-relative:margin;v-text-anchor:top" o:gfxdata="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" mv:complextextbox="1" filled="f" stroked="f">
+              <v:shape id="Text Box 1069" o:spid="_x0000_s1036" type="#_x0000_t202" style="position:absolute;margin-left:56.2pt;margin-top:275.7pt;width:203.15pt;height:39.7pt;z-index:251692041;visibility:visible;mso-wrap-style:square;mso-width-percent:0;mso-height-percent:0;mso-wrap-distance-left:9pt;mso-wrap-distance-top:0;mso-wrap-distance-right:9pt;mso-wrap-distance-bottom:0;mso-position-horizontal:absolute;mso-position-horizontal-relative:page;mso-position-vertical:absolute;mso-position-vertical-relative:page;mso-width-percent:0;mso-height-percent:0;mso-width-relative:margin;mso-height-relative:margin;v-text-anchor:top" o:gfxdata="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" mv:complextextbox="1" filled="f" stroked="f">
                 <v:textbox>
                   <w:txbxContent>
                     <w:p>
@@ -2709,7 +2845,7 @@
           </mc:Choice>
           <mc:Fallback>
             <w:pict>
-              <v:shape id="Text Box 19" o:spid="_x0000_s1036" type="#_x0000_t202" style="position:absolute;margin-left:60.15pt;margin-top:324.15pt;width:193.95pt;height:236.8pt;z-index:251683840;visibility:visible;mso-wrap-style:square;mso-width-percent:0;mso-height-percent:0;mso-wrap-distance-left:9pt;mso-wrap-distance-top:0;mso-wrap-distance-right:9pt;mso-wrap-distance-bottom:0;mso-position-horizontal:absolute;mso-position-horizontal-relative:page;mso-position-vertical:absolute;mso-position-vertical-relative:page;mso-width-percent:0;mso-height-percent:0;mso-width-relative:page;mso-height-relative:page;v-text-anchor:top" o:gfxdata="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" mv:complextextbox="1" filled="f" stroked="f">
+              <v:shape id="Text Box 19" o:spid="_x0000_s1037" type="#_x0000_t202" style="position:absolute;margin-left:60.15pt;margin-top:324.15pt;width:193.95pt;height:236.8pt;z-index:251683840;visibility:visible;mso-wrap-style:square;mso-width-percent:0;mso-height-percent:0;mso-wrap-distance-left:9pt;mso-wrap-distance-top:0;mso-wrap-distance-right:9pt;mso-wrap-distance-bottom:0;mso-position-horizontal:absolute;mso-position-horizontal-relative:page;mso-position-vertical:absolute;mso-position-vertical-relative:page;mso-width-percent:0;mso-height-percent:0;mso-width-relative:page;mso-height-relative:page;v-text-anchor:top" o:gfxdata="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" mv:complextextbox="1" filled="f" stroked="f">
                 <v:textbox inset=",7.2pt,,7.2pt">
                   <w:txbxContent>
                     <w:p>
@@ -3068,7 +3204,7 @@
                           </a:ext>
                         </a:extLst>
                       </wps:spPr>
-                      <wps:txbx id="12">
+                      <wps:txbx id="13">
                         <w:txbxContent>
                           <w:p>
                             <w:pPr>
@@ -3297,7 +3433,7 @@
           </mc:Choice>
           <mc:Fallback>
             <w:pict>
-              <v:shape id="Text Box 27" o:spid="_x0000_s1037" type="#_x0000_t202" style="position:absolute;margin-left:4in;margin-top:344.15pt;width:3in;height:220.8pt;z-index:251686912;visibility:visible;mso-wrap-style:square;mso-width-percent:0;mso-height-percent:0;mso-wrap-distance-left:9pt;mso-wrap-distance-top:0;mso-wrap-distance-right:9pt;mso-wrap-distance-bottom:0;mso-position-horizontal:absolute;mso-position-horizontal-relative:page;mso-position-vertical:absolute;mso-position-vertical-relative:page;mso-width-percent:0;mso-height-percent:0;mso-width-relative:page;mso-height-relative:page;v-text-anchor:top" o:gfxdata="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" mv:complextextbox="1" filled="f" stroked="f">
+              <v:shape id="Text Box 27" o:spid="_x0000_s1038" type="#_x0000_t202" style="position:absolute;margin-left:4in;margin-top:344.15pt;width:3in;height:220.8pt;z-index:251686912;visibility:visible;mso-wrap-style:square;mso-width-percent:0;mso-height-percent:0;mso-wrap-distance-left:9pt;mso-wrap-distance-top:0;mso-wrap-distance-right:9pt;mso-wrap-distance-bottom:0;mso-position-horizontal:absolute;mso-position-horizontal-relative:page;mso-position-vertical:absolute;mso-position-vertical-relative:page;mso-width-percent:0;mso-height-percent:0;mso-width-relative:page;mso-height-relative:page;v-text-anchor:top" o:gfxdata="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" mv:complextextbox="1" filled="f" stroked="f">
                 <v:textbox style="mso-next-textbox:#Text Box 28" inset=",7.2pt,,7.2pt">
                   <w:txbxContent>
                     <w:p>
@@ -3590,7 +3726,7 @@
                           </a:ext>
                         </a:extLst>
                       </wps:spPr>
-                      <wps:linkedTxbx id="12" seq="1"/>
+                      <wps:linkedTxbx id="13" seq="1"/>
                       <wps:bodyPr rot="0" vert="horz" wrap="square" lIns="91440" tIns="91440" rIns="91440" bIns="91440" anchor="t" anchorCtr="0" upright="1">
                         <a:noAutofit/>
                       </wps:bodyPr>
@@ -3608,7 +3744,7 @@
           </mc:Choice>
           <mc:Fallback>
             <w:pict>
-              <v:shape id="Text Box 28" o:spid="_x0000_s1038" type="#_x0000_t202" style="position:absolute;margin-left:532.8pt;margin-top:344.15pt;width:3in;height:221.05pt;z-index:251687936;visibility:visible;mso-wrap-style:square;mso-width-percent:0;mso-height-percent:0;mso-wrap-distance-left:9pt;mso-wrap-distance-top:0;mso-wrap-distance-right:9pt;mso-wrap-distance-bottom:0;mso-position-horizontal:absolute;mso-position-horizontal-relative:page;mso-position-vertical:absolute;mso-position-vertical-relative:page;mso-width-percent:0;mso-height-percent:0;mso-width-relative:page;mso-height-relative:page;v-text-anchor:top" o:gfxdata="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" mv:complextextbox="1" filled="f" stroked="f">
+              <v:shape id="Text Box 28" o:spid="_x0000_s1039" type="#_x0000_t202" style="position:absolute;margin-left:532.8pt;margin-top:344.15pt;width:3in;height:221.05pt;z-index:251687936;visibility:visible;mso-wrap-style:square;mso-width-percent:0;mso-height-percent:0;mso-wrap-distance-left:9pt;mso-wrap-distance-top:0;mso-wrap-distance-right:9pt;mso-wrap-distance-bottom:0;mso-position-horizontal:absolute;mso-position-horizontal-relative:page;mso-position-vertical:absolute;mso-position-vertical-relative:page;mso-width-percent:0;mso-height-percent:0;mso-width-relative:page;mso-height-relative:page;v-text-anchor:top" o:gfxdata="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" mv:complextextbox="1" filled="f" stroked="f">
                 <v:textbox inset=",7.2pt,,7.2pt">
                   <w:txbxContent/>
                 </v:textbox>
@@ -4484,12 +4620,14 @@
     <w:pPrDefault/>
   </w:docDefaults>
   <w:latentStyles w:defLockedState="0" w:defUIPriority="0" w:defSemiHidden="0" w:defUnhideWhenUsed="0" w:defQFormat="0" w:count="276">
+    <w:lsdException w:name="Normal" w:qFormat="1"/>
     <w:lsdException w:name="heading 2" w:qFormat="1"/>
     <w:lsdException w:name="Subtitle" w:qFormat="1"/>
   </w:latentStyles>
   <w:style w:type="paragraph" w:default="1" w:styleId="Normal">
     <w:name w:val="Normal"/>
     <w:qFormat/>
+    <w:rsid w:val="002707D6"/>
   </w:style>
   <w:style w:type="paragraph" w:styleId="Heading1">
     <w:name w:val="heading 1"/>
@@ -4891,12 +5029,14 @@
     <w:pPrDefault/>
   </w:docDefaults>
   <w:latentStyles w:defLockedState="0" w:defUIPriority="0" w:defSemiHidden="0" w:defUnhideWhenUsed="0" w:defQFormat="0" w:count="276">
+    <w:lsdException w:name="Normal" w:qFormat="1"/>
     <w:lsdException w:name="heading 2" w:qFormat="1"/>
     <w:lsdException w:name="Subtitle" w:qFormat="1"/>
   </w:latentStyles>
   <w:style w:type="paragraph" w:default="1" w:styleId="Normal">
     <w:name w:val="Normal"/>
     <w:qFormat/>
+    <w:rsid w:val="002707D6"/>
   </w:style>
   <w:style w:type="paragraph" w:styleId="Heading1">
     <w:name w:val="heading 1"/>
@@ -5512,7 +5652,7 @@
 </file>
 
 <file path=customXml/itemProps1.xml><?xml version="1.0" encoding="utf-8"?>
-<ds:datastoreItem xmlns:ds="http://schemas.openxmlformats.org/officeDocument/2006/customXml" ds:itemID="{6D225B8E-953B-1D47-A195-80B5E786099C}">
+<ds:datastoreItem xmlns:ds="http://schemas.openxmlformats.org/officeDocument/2006/customXml" ds:itemID="{1A2B72BE-2D5D-874E-A360-37B67A88CFF3}">
   <ds:schemaRefs>
     <ds:schemaRef ds:uri="http://schemas.openxmlformats.org/officeDocument/2006/bibliography"/>
   </ds:schemaRefs>

</xml_diff>